<commit_message>
developing per-monster uberhost controls, added new possessed source files to handle host behavior exclusively, code cleanup, tested stable
</commit_message>
<xml_diff>
--- a/documents/Freehill Q2 Gun Mod Readme.docx
+++ b/documents/Freehill Q2 Gun Mod Readme.docx
@@ -36,6 +36,12 @@
         </w:rPr>
         <w:t>Save a backup copy of your original gamex86.dll</w:t>
       </w:r>
+      <w:r>
+        <w:rPr>
+          <w:rFonts w:ascii="Times New Roman" w:hAnsi="Times New Roman" w:cs="Times New Roman"/>
+        </w:rPr>
+        <w:t xml:space="preserve"> and config.cfg</w:t>
+      </w:r>
     </w:p>
     <w:p>
       <w:pPr>
@@ -52,40 +58,28 @@
         <w:rPr>
           <w:rFonts w:ascii="Times New Roman" w:hAnsi="Times New Roman" w:cs="Times New Roman"/>
         </w:rPr>
-        <w:t>Place the mod gamex86.dll in the baseq2 folder</w:t>
-      </w:r>
-    </w:p>
-    <w:p>
-      <w:pPr>
-        <w:pStyle w:val="ListParagraph"/>
-        <w:numPr>
-          <w:ilvl w:val="0"/>
-          <w:numId w:val="1"/>
-        </w:numPr>
-        <w:rPr>
-          <w:rFonts w:ascii="Times New Roman" w:hAnsi="Times New Roman" w:cs="Times New Roman"/>
-        </w:rPr>
-      </w:pPr>
-      <w:r>
-        <w:rPr>
-          <w:rFonts w:ascii="Times New Roman" w:hAnsi="Times New Roman" w:cs="Times New Roman"/>
-        </w:rPr>
-        <w:t xml:space="preserve">Place the mod </w:t>
-      </w:r>
-      <w:proofErr w:type="spellStart"/>
-      <w:r>
-        <w:rPr>
-          <w:rFonts w:ascii="Times New Roman" w:hAnsi="Times New Roman" w:cs="Times New Roman"/>
-        </w:rPr>
-        <w:t>config.cfg</w:t>
-      </w:r>
-      <w:proofErr w:type="spellEnd"/>
-      <w:r>
-        <w:rPr>
-          <w:rFonts w:ascii="Times New Roman" w:hAnsi="Times New Roman" w:cs="Times New Roman"/>
-        </w:rPr>
-        <w:t xml:space="preserve"> in the baseq2 folder</w:t>
-      </w:r>
+        <w:t xml:space="preserve">Place the mod gamex86.dll </w:t>
+      </w:r>
+      <w:r>
+        <w:rPr>
+          <w:rFonts w:ascii="Times New Roman" w:hAnsi="Times New Roman" w:cs="Times New Roman"/>
+        </w:rPr>
+        <w:t xml:space="preserve">and config.cfg </w:t>
+      </w:r>
+      <w:r>
+        <w:rPr>
+          <w:rFonts w:ascii="Times New Roman" w:hAnsi="Times New Roman" w:cs="Times New Roman"/>
+        </w:rPr>
+        <w:t>in the baseq2 folder</w:t>
+      </w:r>
+      <w:r>
+        <w:rPr>
+          <w:rFonts w:ascii="Times New Roman" w:hAnsi="Times New Roman" w:cs="Times New Roman"/>
+        </w:rPr>
+        <w:t xml:space="preserve"> ( overwrite )</w:t>
+      </w:r>
+      <w:bookmarkStart w:id="0" w:name="_GoBack"/>
+      <w:bookmarkEnd w:id="0"/>
     </w:p>
     <w:p>
       <w:pPr>
@@ -147,21 +141,7 @@
         <w:rPr>
           <w:rFonts w:ascii="Times New Roman" w:hAnsi="Times New Roman" w:cs="Times New Roman"/>
         </w:rPr>
-        <w:t xml:space="preserve">Player toggles </w:t>
-      </w:r>
-      <w:proofErr w:type="spellStart"/>
-      <w:r>
-        <w:rPr>
-          <w:rFonts w:ascii="Times New Roman" w:hAnsi="Times New Roman" w:cs="Times New Roman"/>
-        </w:rPr>
-        <w:t>ghostmode</w:t>
-      </w:r>
-      <w:proofErr w:type="spellEnd"/>
-      <w:r>
-        <w:rPr>
-          <w:rFonts w:ascii="Times New Roman" w:hAnsi="Times New Roman" w:cs="Times New Roman"/>
-        </w:rPr>
-        <w:t xml:space="preserve"> by pressing 'f'</w:t>
+        <w:t>Player toggles ghostmode by pressing 'f'</w:t>
       </w:r>
     </w:p>
     <w:p>
@@ -183,19 +163,11 @@
           <w:rFonts w:ascii="Times New Roman" w:hAnsi="Times New Roman" w:cs="Times New Roman"/>
         </w:rPr>
       </w:pPr>
-      <w:proofErr w:type="spellStart"/>
-      <w:r>
-        <w:rPr>
-          <w:rFonts w:ascii="Times New Roman" w:hAnsi="Times New Roman" w:cs="Times New Roman"/>
-        </w:rPr>
-        <w:t>Ghostmode</w:t>
-      </w:r>
-      <w:proofErr w:type="spellEnd"/>
-      <w:r>
-        <w:rPr>
-          <w:rFonts w:ascii="Times New Roman" w:hAnsi="Times New Roman" w:cs="Times New Roman"/>
-        </w:rPr>
-        <w:t xml:space="preserve"> enable spawns an animated player husk that transfers damage to the player</w:t>
+      <w:r>
+        <w:rPr>
+          <w:rFonts w:ascii="Times New Roman" w:hAnsi="Times New Roman" w:cs="Times New Roman"/>
+        </w:rPr>
+        <w:t>Ghostmode enable spawns an animated player husk that transfers damage to the player</w:t>
       </w:r>
     </w:p>
     <w:p>
@@ -299,19 +271,11 @@
           <w:rFonts w:ascii="Times New Roman" w:hAnsi="Times New Roman" w:cs="Times New Roman"/>
         </w:rPr>
       </w:pPr>
-      <w:proofErr w:type="spellStart"/>
-      <w:r>
-        <w:rPr>
-          <w:rFonts w:ascii="Times New Roman" w:hAnsi="Times New Roman" w:cs="Times New Roman"/>
-        </w:rPr>
-        <w:t>Ghostmode</w:t>
-      </w:r>
-      <w:proofErr w:type="spellEnd"/>
-      <w:r>
-        <w:rPr>
-          <w:rFonts w:ascii="Times New Roman" w:hAnsi="Times New Roman" w:cs="Times New Roman"/>
-        </w:rPr>
-        <w:t xml:space="preserve"> can also be disabled by touching the player husk</w:t>
+      <w:r>
+        <w:rPr>
+          <w:rFonts w:ascii="Times New Roman" w:hAnsi="Times New Roman" w:cs="Times New Roman"/>
+        </w:rPr>
+        <w:t>Ghostmode can also be disabled by touching the player husk</w:t>
       </w:r>
     </w:p>
     <w:p>
@@ -329,30 +293,8 @@
         <w:rPr>
           <w:rFonts w:ascii="Times New Roman" w:hAnsi="Times New Roman" w:cs="Times New Roman"/>
         </w:rPr>
-        <w:t xml:space="preserve">Pressing 'f' in </w:t>
-      </w:r>
-      <w:proofErr w:type="spellStart"/>
-      <w:r>
-        <w:rPr>
-          <w:rFonts w:ascii="Times New Roman" w:hAnsi="Times New Roman" w:cs="Times New Roman"/>
-        </w:rPr>
-        <w:t>ghostmode</w:t>
-      </w:r>
-      <w:proofErr w:type="spellEnd"/>
-      <w:r>
-        <w:rPr>
-          <w:rFonts w:ascii="Times New Roman" w:hAnsi="Times New Roman" w:cs="Times New Roman"/>
-        </w:rPr>
-        <w:t xml:space="preserve"> pulls the player back to the player husk, frees it, and disables </w:t>
-      </w:r>
-      <w:proofErr w:type="spellStart"/>
-      <w:r>
-        <w:rPr>
-          <w:rFonts w:ascii="Times New Roman" w:hAnsi="Times New Roman" w:cs="Times New Roman"/>
-        </w:rPr>
-        <w:t>ghostmode</w:t>
-      </w:r>
-      <w:proofErr w:type="spellEnd"/>
+        <w:t>Pressing 'f' in ghostmode pulls the player back to the player husk, frees it, and disables ghostmode</w:t>
+      </w:r>
     </w:p>
     <w:p>
       <w:pPr>
@@ -378,21 +320,7 @@
         <w:rPr>
           <w:rFonts w:ascii="Times New Roman" w:hAnsi="Times New Roman" w:cs="Times New Roman"/>
         </w:rPr>
-        <w:t xml:space="preserve"> In </w:t>
-      </w:r>
-      <w:proofErr w:type="spellStart"/>
-      <w:r>
-        <w:rPr>
-          <w:rFonts w:ascii="Times New Roman" w:hAnsi="Times New Roman" w:cs="Times New Roman"/>
-        </w:rPr>
-        <w:t>ghostmode</w:t>
-      </w:r>
-      <w:proofErr w:type="spellEnd"/>
-      <w:r>
-        <w:rPr>
-          <w:rFonts w:ascii="Times New Roman" w:hAnsi="Times New Roman" w:cs="Times New Roman"/>
-        </w:rPr>
-        <w:t xml:space="preserve"> any monster the player shoots is </w:t>
+        <w:t xml:space="preserve"> In ghostmode any monster the player shoots is </w:t>
       </w:r>
       <w:r>
         <w:rPr>
@@ -416,35 +344,7 @@
         <w:rPr>
           <w:rFonts w:ascii="Times New Roman" w:hAnsi="Times New Roman" w:cs="Times New Roman"/>
         </w:rPr>
-        <w:t xml:space="preserve"> </w:t>
-      </w:r>
-      <w:proofErr w:type="spellStart"/>
-      <w:r>
-        <w:rPr>
-          <w:rFonts w:ascii="Times New Roman" w:hAnsi="Times New Roman" w:cs="Times New Roman"/>
-        </w:rPr>
-        <w:t>possesed</w:t>
-      </w:r>
-      <w:proofErr w:type="spellEnd"/>
-      <w:r>
-        <w:rPr>
-          <w:rFonts w:ascii="Times New Roman" w:hAnsi="Times New Roman" w:cs="Times New Roman"/>
-        </w:rPr>
-        <w:t xml:space="preserve"> and player goes into 3rd person </w:t>
-      </w:r>
-      <w:proofErr w:type="spellStart"/>
-      <w:r>
-        <w:rPr>
-          <w:rFonts w:ascii="Times New Roman" w:hAnsi="Times New Roman" w:cs="Times New Roman"/>
-        </w:rPr>
-        <w:t>chasecam</w:t>
-      </w:r>
-      <w:proofErr w:type="spellEnd"/>
-      <w:r>
-        <w:rPr>
-          <w:rFonts w:ascii="Times New Roman" w:hAnsi="Times New Roman" w:cs="Times New Roman"/>
-        </w:rPr>
-        <w:t xml:space="preserve"> mode</w:t>
+        <w:t xml:space="preserve"> possesed and player goes into 3rd person chasecam mode</w:t>
       </w:r>
     </w:p>
     <w:p>
@@ -462,30 +362,8 @@
         <w:rPr>
           <w:rFonts w:ascii="Times New Roman" w:hAnsi="Times New Roman" w:cs="Times New Roman"/>
         </w:rPr>
-        <w:t xml:space="preserve">This </w:t>
-      </w:r>
-      <w:proofErr w:type="spellStart"/>
-      <w:r>
-        <w:rPr>
-          <w:rFonts w:ascii="Times New Roman" w:hAnsi="Times New Roman" w:cs="Times New Roman"/>
-        </w:rPr>
-        <w:t>possesed</w:t>
-      </w:r>
-      <w:proofErr w:type="spellEnd"/>
-      <w:r>
-        <w:rPr>
-          <w:rFonts w:ascii="Times New Roman" w:hAnsi="Times New Roman" w:cs="Times New Roman"/>
-        </w:rPr>
-        <w:t xml:space="preserve"> monster is the "host", having a host is considered "</w:t>
-      </w:r>
-      <w:proofErr w:type="spellStart"/>
-      <w:r>
-        <w:rPr>
-          <w:rFonts w:ascii="Times New Roman" w:hAnsi="Times New Roman" w:cs="Times New Roman"/>
-        </w:rPr>
-        <w:t>hostmode"</w:t>
-      </w:r>
-      <w:proofErr w:type="spellEnd"/>
+        <w:t>This possesed monster is the "host", having a host is considered "hostmode"</w:t>
+      </w:r>
     </w:p>
     <w:p>
       <w:pPr>
@@ -538,16 +416,8 @@
         <w:rPr>
           <w:rFonts w:ascii="Times New Roman" w:hAnsi="Times New Roman" w:cs="Times New Roman"/>
         </w:rPr>
-        <w:t xml:space="preserve">If the host dies or is released, the player returns to </w:t>
-      </w:r>
-      <w:proofErr w:type="spellStart"/>
-      <w:r>
-        <w:rPr>
-          <w:rFonts w:ascii="Times New Roman" w:hAnsi="Times New Roman" w:cs="Times New Roman"/>
-        </w:rPr>
-        <w:t>ghostmode</w:t>
-      </w:r>
-      <w:proofErr w:type="spellEnd"/>
+        <w:t>If the host dies or is released, the player returns to ghostmode</w:t>
+      </w:r>
     </w:p>
     <w:p>
       <w:pPr>
@@ -573,21 +443,7 @@
         <w:rPr>
           <w:rFonts w:ascii="Times New Roman" w:hAnsi="Times New Roman" w:cs="Times New Roman"/>
         </w:rPr>
-        <w:t xml:space="preserve">In </w:t>
-      </w:r>
-      <w:proofErr w:type="spellStart"/>
-      <w:r>
-        <w:rPr>
-          <w:rFonts w:ascii="Times New Roman" w:hAnsi="Times New Roman" w:cs="Times New Roman"/>
-        </w:rPr>
-        <w:t>hostmode</w:t>
-      </w:r>
-      <w:proofErr w:type="spellEnd"/>
-      <w:r>
-        <w:rPr>
-          <w:rFonts w:ascii="Times New Roman" w:hAnsi="Times New Roman" w:cs="Times New Roman"/>
-        </w:rPr>
-        <w:t>, the player obliterates the host by pressing 'f'</w:t>
+        <w:t>In hostmode, the player obliterates the host by pressing 'f'</w:t>
       </w:r>
     </w:p>
     <w:p>
@@ -613,32 +469,16 @@
         <w:rPr>
           <w:rFonts w:ascii="Times New Roman" w:hAnsi="Times New Roman" w:cs="Times New Roman"/>
         </w:rPr>
-        <w:t xml:space="preserve"> In </w:t>
-      </w:r>
-      <w:proofErr w:type="spellStart"/>
-      <w:r>
-        <w:rPr>
-          <w:rFonts w:ascii="Times New Roman" w:hAnsi="Times New Roman" w:cs="Times New Roman"/>
-        </w:rPr>
-        <w:t>ghostmode</w:t>
-      </w:r>
-      <w:proofErr w:type="spellEnd"/>
-      <w:r>
-        <w:rPr>
-          <w:rFonts w:ascii="Times New Roman" w:hAnsi="Times New Roman" w:cs="Times New Roman"/>
-        </w:rPr>
-        <w:t>, the player toggles possession of nearest monster by pressing 'r'</w:t>
-      </w:r>
-    </w:p>
-    <w:p>
-      <w:pPr>
-        <w:pStyle w:val="ListParagraph"/>
-        <w:rPr>
-          <w:rFonts w:ascii="Times New Roman" w:hAnsi="Times New Roman" w:cs="Times New Roman"/>
-        </w:rPr>
-      </w:pPr>
-      <w:bookmarkStart w:id="0" w:name="_GoBack"/>
-      <w:bookmarkEnd w:id="0"/>
+        <w:t xml:space="preserve"> In ghostmode, the player toggles possession of nearest monster by pressing 'r'</w:t>
+      </w:r>
+    </w:p>
+    <w:p>
+      <w:pPr>
+        <w:pStyle w:val="ListParagraph"/>
+        <w:rPr>
+          <w:rFonts w:ascii="Times New Roman" w:hAnsi="Times New Roman" w:cs="Times New Roman"/>
+        </w:rPr>
+      </w:pPr>
     </w:p>
     <w:p>
       <w:pPr>
@@ -655,21 +495,7 @@
         <w:rPr>
           <w:rFonts w:ascii="Times New Roman" w:hAnsi="Times New Roman" w:cs="Times New Roman"/>
         </w:rPr>
-        <w:t xml:space="preserve">In </w:t>
-      </w:r>
-      <w:proofErr w:type="spellStart"/>
-      <w:r>
-        <w:rPr>
-          <w:rFonts w:ascii="Times New Roman" w:hAnsi="Times New Roman" w:cs="Times New Roman"/>
-        </w:rPr>
-        <w:t>hostmode</w:t>
-      </w:r>
-      <w:proofErr w:type="spellEnd"/>
-      <w:r>
-        <w:rPr>
-          <w:rFonts w:ascii="Times New Roman" w:hAnsi="Times New Roman" w:cs="Times New Roman"/>
-        </w:rPr>
-        <w:t>, the player harmlessly releases a host by pressing 'r'</w:t>
+        <w:t>In hostmode, the player harmlessly releases a host by pressing 'r'</w:t>
       </w:r>
     </w:p>
     <w:p>
@@ -695,21 +521,7 @@
         <w:rPr>
           <w:rFonts w:ascii="Times New Roman" w:hAnsi="Times New Roman" w:cs="Times New Roman"/>
         </w:rPr>
-        <w:t xml:space="preserve">In </w:t>
-      </w:r>
-      <w:proofErr w:type="spellStart"/>
-      <w:r>
-        <w:rPr>
-          <w:rFonts w:ascii="Times New Roman" w:hAnsi="Times New Roman" w:cs="Times New Roman"/>
-        </w:rPr>
-        <w:t>ghostmode</w:t>
-      </w:r>
-      <w:proofErr w:type="spellEnd"/>
-      <w:r>
-        <w:rPr>
-          <w:rFonts w:ascii="Times New Roman" w:hAnsi="Times New Roman" w:cs="Times New Roman"/>
-        </w:rPr>
-        <w:t>, if the player has no host, any monster the player touches becomes the new host</w:t>
+        <w:t>In ghostmode, if the player has no host, any monster the player touches becomes the new host</w:t>
       </w:r>
     </w:p>
     <w:p>

</xml_diff>